<commit_message>
limpieza de codigo y archvois finales
</commit_message>
<xml_diff>
--- a/Evaluacion-de-Aprendizaje-N---3_SANTILLAN-FACUNDO.docx
+++ b/Evaluacion-de-Aprendizaje-N---3_SANTILLAN-FACUNDO.docx
@@ -8,8 +8,6 @@
         <w:ind w:left="12" w:right="7"/>
         <w:jc w:val="center"/>
       </w:pPr>
-      <w:bookmarkStart w:id="0" w:name="_GoBack"/>
-      <w:bookmarkEnd w:id="0"/>
       <w:r>
         <w:rPr>
           <w:rFonts w:ascii="Times New Roman" w:eastAsia="Times New Roman" w:hAnsi="Times New Roman" w:cs="Times New Roman"/>
@@ -59,6 +57,8 @@
       <w:r>
         <w:t xml:space="preserve">Este lenguaje permite tres sentencias </w:t>
       </w:r>
+      <w:bookmarkStart w:id="0" w:name="_GoBack"/>
+      <w:bookmarkEnd w:id="0"/>
     </w:p>
     <w:p>
       <w:pPr>
@@ -146,15 +146,7 @@
         <w:ind w:left="-5"/>
       </w:pPr>
       <w:r>
-        <w:t xml:space="preserve">Permite la escritura de una variable numérica y de una constante </w:t>
-      </w:r>
-      <w:proofErr w:type="spellStart"/>
-      <w:r>
-        <w:t>string</w:t>
-      </w:r>
-      <w:proofErr w:type="spellEnd"/>
-      <w:r>
-        <w:t xml:space="preserve"> </w:t>
+        <w:t xml:space="preserve">Permite la escritura de una variable numérica y de una constante string </w:t>
       </w:r>
     </w:p>
     <w:p>
@@ -171,15 +163,7 @@
         <w:ind w:left="-5"/>
       </w:pPr>
       <w:r>
-        <w:t xml:space="preserve">La sentencia permite encontrar en que posición de una lista de constantes enteras positivas se encuentra un elemento </w:t>
-      </w:r>
-      <w:proofErr w:type="spellStart"/>
-      <w:r>
-        <w:t>pivot</w:t>
-      </w:r>
-      <w:proofErr w:type="spellEnd"/>
-      <w:r>
-        <w:t xml:space="preserve">.  </w:t>
+        <w:t xml:space="preserve">La sentencia permite encontrar en que posición de una lista de constantes enteras positivas se encuentra un elemento pivot.  </w:t>
       </w:r>
     </w:p>
     <w:p>
@@ -213,15 +197,7 @@
         <w:ind w:left="-5"/>
       </w:pPr>
       <w:r>
-        <w:t xml:space="preserve">El elemento </w:t>
-      </w:r>
-      <w:proofErr w:type="spellStart"/>
-      <w:r>
-        <w:t>pivot</w:t>
-      </w:r>
-      <w:proofErr w:type="spellEnd"/>
-      <w:r>
-        <w:t xml:space="preserve"> deberá ser mayor o igual a uno y será ingresado por el usuario, si no cumpliese con </w:t>
+        <w:t xml:space="preserve">El elemento pivot deberá ser mayor o igual a uno y será ingresado por el usuario, si no cumpliese con </w:t>
       </w:r>
       <w:r>
         <w:t xml:space="preserve">la validación deberá mostrar un mensaje “El valor </w:t>
@@ -238,15 +214,7 @@
         <w:ind w:left="-5"/>
       </w:pPr>
       <w:r>
-        <w:t xml:space="preserve">Si el elemento </w:t>
-      </w:r>
-      <w:proofErr w:type="spellStart"/>
-      <w:r>
-        <w:t>pivot</w:t>
-      </w:r>
-      <w:proofErr w:type="spellEnd"/>
-      <w:r>
-        <w:t xml:space="preserve"> estuviera varias veces en la lista, el resultado de la sentencia es la primera posición en la que aparece. </w:t>
+        <w:t xml:space="preserve">Si el elemento pivot estuviera varias veces en la lista, el resultado de la sentencia es la primera posición en la que aparece. </w:t>
       </w:r>
     </w:p>
     <w:p>
@@ -273,42 +241,26 @@
           <w:strike/>
           <w:color w:val="0000FF"/>
         </w:rPr>
-        <w:t xml:space="preserve">Se deberá verificar que el </w:t>
-      </w:r>
-      <w:proofErr w:type="spellStart"/>
+        <w:t>Se deberá verificar que el pivo</w:t>
+      </w:r>
       <w:r>
         <w:rPr>
           <w:strike/>
           <w:color w:val="0000FF"/>
         </w:rPr>
-        <w:t>pivo</w:t>
+        <w:t>t no sea mayor a la longitud de la lista. Si este fuera el caso se deberá</w:t>
+      </w:r>
+      <w:r>
+        <w:rPr>
+          <w:color w:val="0000FF"/>
+        </w:rPr>
+        <w:t xml:space="preserve"> </w:t>
       </w:r>
       <w:r>
         <w:rPr>
           <w:strike/>
           <w:color w:val="0000FF"/>
         </w:rPr>
-        <w:t>t</w:t>
-      </w:r>
-      <w:proofErr w:type="spellEnd"/>
-      <w:r>
-        <w:rPr>
-          <w:strike/>
-          <w:color w:val="0000FF"/>
-        </w:rPr>
-        <w:t xml:space="preserve"> no sea mayor a la longitud de la lista. Si este fuera el caso se deberá</w:t>
-      </w:r>
-      <w:r>
-        <w:rPr>
-          <w:color w:val="0000FF"/>
-        </w:rPr>
-        <w:t xml:space="preserve"> </w:t>
-      </w:r>
-      <w:r>
-        <w:rPr>
-          <w:strike/>
-          <w:color w:val="0000FF"/>
-        </w:rPr>
         <w:t>emitir un mensaje “La lista tiene menos elementos que el indicado.”</w:t>
       </w:r>
       <w:r>
@@ -346,129 +298,23 @@
         <w:ind w:left="730" w:right="1570"/>
       </w:pPr>
       <w:r>
-        <w:t xml:space="preserve">    </w:t>
-      </w:r>
-      <w:proofErr w:type="spellStart"/>
-      <w:r>
-        <w:t>resul</w:t>
-      </w:r>
-      <w:proofErr w:type="spellEnd"/>
-      <w:r>
-        <w:t xml:space="preserve"> =</w:t>
-      </w:r>
-      <w:proofErr w:type="spellStart"/>
-      <w:r>
-        <w:t>posicion</w:t>
-      </w:r>
-      <w:proofErr w:type="spellEnd"/>
-      <w:r>
-        <w:t xml:space="preserve"> (</w:t>
-      </w:r>
-      <w:proofErr w:type="gramStart"/>
-      <w:r>
-        <w:t>4;[</w:t>
-      </w:r>
-      <w:proofErr w:type="gramEnd"/>
-      <w:r>
-        <w:t xml:space="preserve">10,20,30,40,5,4])   Elemento Encontrado en posición 6     </w:t>
-      </w:r>
-      <w:proofErr w:type="spellStart"/>
+        <w:t xml:space="preserve">    resul =posicion (4;[10,20,30,40,5,4])   Elemento Encontrado en posición 6     </w:t>
+      </w:r>
       <w:r>
         <w:rPr>
           <w:color w:val="0000FF"/>
         </w:rPr>
-        <w:t>resul</w:t>
-      </w:r>
-      <w:proofErr w:type="spellEnd"/>
-      <w:r>
-        <w:rPr>
-          <w:color w:val="0000FF"/>
-        </w:rPr>
-        <w:t xml:space="preserve"> =</w:t>
-      </w:r>
-      <w:proofErr w:type="spellStart"/>
-      <w:r>
-        <w:rPr>
-          <w:color w:val="0000FF"/>
-        </w:rPr>
-        <w:t>posicion</w:t>
-      </w:r>
-      <w:proofErr w:type="spellEnd"/>
-      <w:r>
-        <w:rPr>
-          <w:color w:val="0000FF"/>
-        </w:rPr>
-        <w:t xml:space="preserve"> (5;[2,2,2,4])   Elemento no encontrado     </w:t>
-      </w:r>
-      <w:proofErr w:type="spellStart"/>
-      <w:r>
-        <w:rPr>
-          <w:color w:val="0000FF"/>
-        </w:rPr>
-        <w:t>resul</w:t>
-      </w:r>
-      <w:proofErr w:type="spellEnd"/>
-      <w:r>
-        <w:rPr>
-          <w:color w:val="0000FF"/>
-        </w:rPr>
-        <w:t xml:space="preserve"> =</w:t>
-      </w:r>
-      <w:proofErr w:type="spellStart"/>
-      <w:r>
-        <w:rPr>
-          <w:color w:val="0000FF"/>
-        </w:rPr>
-        <w:t>posicion</w:t>
-      </w:r>
-      <w:proofErr w:type="spellEnd"/>
-      <w:r>
-        <w:rPr>
-          <w:color w:val="0000FF"/>
-        </w:rPr>
-        <w:t xml:space="preserve"> (51;[2,2,2,4])   Elemento no encontrado </w:t>
-      </w:r>
-      <w:r>
-        <w:t xml:space="preserve">    </w:t>
-      </w:r>
-      <w:proofErr w:type="spellStart"/>
-      <w:r>
-        <w:t>resul</w:t>
-      </w:r>
-      <w:proofErr w:type="spellEnd"/>
-      <w:r>
-        <w:t xml:space="preserve"> =</w:t>
-      </w:r>
-      <w:proofErr w:type="spellStart"/>
-      <w:r>
-        <w:t>posicion</w:t>
-      </w:r>
-      <w:proofErr w:type="spellEnd"/>
-      <w:r>
-        <w:t xml:space="preserve"> (1;[2,1,1,4])   </w:t>
+        <w:t xml:space="preserve">resul =posicion (5;[2,2,2,4])   Elemento no encontrado     resul =posicion (51;[2,2,2,4])   Elemento no encontrado </w:t>
+      </w:r>
+      <w:r>
+        <w:t xml:space="preserve">    resul =posicion (1;[2,1,1,4])   </w:t>
       </w:r>
       <w:r>
         <w:lastRenderedPageBreak/>
         <w:t>Elemento Encontrado e</w:t>
       </w:r>
       <w:r>
-        <w:t xml:space="preserve">n posición 2     </w:t>
-      </w:r>
-      <w:proofErr w:type="spellStart"/>
-      <w:r>
-        <w:t>resul</w:t>
-      </w:r>
-      <w:proofErr w:type="spellEnd"/>
-      <w:r>
-        <w:t xml:space="preserve"> =</w:t>
-      </w:r>
-      <w:proofErr w:type="spellStart"/>
-      <w:r>
-        <w:t>posicion</w:t>
-      </w:r>
-      <w:proofErr w:type="spellEnd"/>
-      <w:r>
-        <w:t xml:space="preserve"> (1;[])   La lista está vacía </w:t>
+        <w:t xml:space="preserve">n posición 2     resul =posicion (1;[])   La lista está vacía </w:t>
       </w:r>
     </w:p>
     <w:p>
@@ -522,40 +368,13 @@
         </w:rPr>
         <w:t>{</w:t>
       </w:r>
-      <w:proofErr w:type="spellStart"/>
-      <w:proofErr w:type="gramStart"/>
       <w:r>
         <w:rPr>
           <w:rFonts w:ascii="Times New Roman" w:eastAsia="Times New Roman" w:hAnsi="Times New Roman" w:cs="Times New Roman"/>
           <w:sz w:val="24"/>
         </w:rPr>
-        <w:t>cte,id</w:t>
-      </w:r>
-      <w:proofErr w:type="gramEnd"/>
-      <w:r>
-        <w:rPr>
-          <w:rFonts w:ascii="Times New Roman" w:eastAsia="Times New Roman" w:hAnsi="Times New Roman" w:cs="Times New Roman"/>
-          <w:sz w:val="24"/>
-        </w:rPr>
-        <w:t>,asigna,para,parc,cte_s,write,posicion,pyc,ca,cc</w:t>
-      </w:r>
-      <w:proofErr w:type="spellEnd"/>
-      <w:r>
-        <w:rPr>
-          <w:rFonts w:ascii="Times New Roman" w:eastAsia="Times New Roman" w:hAnsi="Times New Roman" w:cs="Times New Roman"/>
-          <w:sz w:val="24"/>
-        </w:rPr>
-        <w:t xml:space="preserve">, coma, </w:t>
-      </w:r>
-      <w:proofErr w:type="spellStart"/>
-      <w:r>
-        <w:rPr>
-          <w:rFonts w:ascii="Times New Roman" w:eastAsia="Times New Roman" w:hAnsi="Times New Roman" w:cs="Times New Roman"/>
-          <w:sz w:val="24"/>
-        </w:rPr>
-        <w:t>read</w:t>
-      </w:r>
-      <w:proofErr w:type="spellEnd"/>
+        <w:t>cte,id,asigna,para,parc,cte_s,write,posicion,pyc,ca,cc, coma, read</w:t>
+      </w:r>
       <w:r>
         <w:rPr>
           <w:b/>
@@ -659,21 +478,7 @@
         <w:rPr>
           <w:color w:val="0070C0"/>
         </w:rPr>
-        <w:t xml:space="preserve">READ → </w:t>
-      </w:r>
-      <w:proofErr w:type="spellStart"/>
-      <w:r>
-        <w:rPr>
-          <w:color w:val="0070C0"/>
-        </w:rPr>
-        <w:t>read</w:t>
-      </w:r>
-      <w:proofErr w:type="spellEnd"/>
-      <w:r>
-        <w:rPr>
-          <w:color w:val="0070C0"/>
-        </w:rPr>
-        <w:t xml:space="preserve"> </w:t>
+        <w:t xml:space="preserve">READ → read </w:t>
       </w:r>
       <w:r>
         <w:rPr>
@@ -716,45 +521,8 @@
       <w:r>
         <w:t xml:space="preserve">→ </w:t>
       </w:r>
-      <w:proofErr w:type="spellStart"/>
-      <w:r>
-        <w:t>posicion</w:t>
-      </w:r>
-      <w:proofErr w:type="spellEnd"/>
-      <w:r>
-        <w:t xml:space="preserve"> para id </w:t>
-      </w:r>
-      <w:proofErr w:type="spellStart"/>
-      <w:r>
-        <w:t>pyc</w:t>
-      </w:r>
-      <w:proofErr w:type="spellEnd"/>
-      <w:r>
-        <w:t xml:space="preserve"> </w:t>
-      </w:r>
-      <w:proofErr w:type="spellStart"/>
-      <w:r>
-        <w:t>ca</w:t>
-      </w:r>
-      <w:proofErr w:type="spellEnd"/>
-      <w:r>
-        <w:t xml:space="preserve"> </w:t>
-      </w:r>
-      <w:proofErr w:type="gramStart"/>
-      <w:r>
-        <w:t>LISTA  cc</w:t>
-      </w:r>
-      <w:proofErr w:type="gramEnd"/>
-      <w:r>
-        <w:t xml:space="preserve"> </w:t>
-      </w:r>
-      <w:proofErr w:type="spellStart"/>
-      <w:r>
-        <w:t>parc</w:t>
-      </w:r>
-      <w:proofErr w:type="spellEnd"/>
-      <w:r>
-        <w:t xml:space="preserve"> </w:t>
+      <w:r>
+        <w:t xml:space="preserve">posicion para id pyc ca LISTA  cc parc </w:t>
       </w:r>
     </w:p>
     <w:p>
@@ -767,37 +535,8 @@
         <w:ind w:hanging="361"/>
       </w:pPr>
       <w:r>
-        <w:t xml:space="preserve">POSICION → </w:t>
-      </w:r>
-      <w:proofErr w:type="spellStart"/>
-      <w:r>
-        <w:t>posicion</w:t>
-      </w:r>
-      <w:proofErr w:type="spellEnd"/>
-      <w:r>
-        <w:t xml:space="preserve"> para id </w:t>
-      </w:r>
-      <w:proofErr w:type="spellStart"/>
-      <w:r>
-        <w:t>pyc</w:t>
-      </w:r>
-      <w:proofErr w:type="spellEnd"/>
-      <w:r>
-        <w:t xml:space="preserve"> </w:t>
-      </w:r>
-      <w:proofErr w:type="spellStart"/>
-      <w:r>
-        <w:t>ca</w:t>
-      </w:r>
-      <w:proofErr w:type="spellEnd"/>
-      <w:r>
-        <w:t xml:space="preserve"> cc </w:t>
-      </w:r>
-      <w:proofErr w:type="spellStart"/>
-      <w:r>
-        <w:t>parc</w:t>
-      </w:r>
-      <w:proofErr w:type="spellEnd"/>
+        <w:t>POSICION → posicion para id pyc ca cc parc</w:t>
+      </w:r>
       <w:r>
         <w:t xml:space="preserve"> </w:t>
       </w:r>
@@ -812,13 +551,8 @@
         <w:ind w:hanging="361"/>
       </w:pPr>
       <w:r>
-        <w:t xml:space="preserve">LISTA → </w:t>
-      </w:r>
-      <w:proofErr w:type="spellStart"/>
-      <w:r>
-        <w:t>cte</w:t>
-      </w:r>
-      <w:proofErr w:type="spellEnd"/>
+        <w:t>LISTA → cte</w:t>
+      </w:r>
       <w:r>
         <w:t xml:space="preserve"> </w:t>
       </w:r>
@@ -833,13 +567,8 @@
         <w:ind w:hanging="361"/>
       </w:pPr>
       <w:r>
-        <w:t xml:space="preserve">LISTA → LISTA coma </w:t>
-      </w:r>
-      <w:proofErr w:type="spellStart"/>
-      <w:r>
-        <w:t>cte</w:t>
-      </w:r>
-      <w:proofErr w:type="spellEnd"/>
+        <w:t>LISTA → LISTA coma cte</w:t>
+      </w:r>
       <w:r>
         <w:t xml:space="preserve"> </w:t>
       </w:r>
@@ -854,21 +583,8 @@
         <w:ind w:hanging="361"/>
       </w:pPr>
       <w:r>
-        <w:t xml:space="preserve">WRITE → </w:t>
-      </w:r>
-      <w:proofErr w:type="spellStart"/>
-      <w:r>
-        <w:t>write</w:t>
-      </w:r>
-      <w:proofErr w:type="spellEnd"/>
-      <w:r>
-        <w:t xml:space="preserve"> </w:t>
-      </w:r>
-      <w:proofErr w:type="spellStart"/>
-      <w:r>
-        <w:t>cte_s</w:t>
-      </w:r>
-      <w:proofErr w:type="spellEnd"/>
+        <w:t>WRITE → write cte_s</w:t>
+      </w:r>
       <w:r>
         <w:t xml:space="preserve"> </w:t>
       </w:r>
@@ -883,15 +599,7 @@
         <w:ind w:hanging="361"/>
       </w:pPr>
       <w:r>
-        <w:t xml:space="preserve">WRITE → </w:t>
-      </w:r>
-      <w:proofErr w:type="spellStart"/>
-      <w:r>
-        <w:t>write</w:t>
-      </w:r>
-      <w:proofErr w:type="spellEnd"/>
-      <w:r>
-        <w:t xml:space="preserve"> id</w:t>
+        <w:t>WRITE → write id</w:t>
       </w:r>
       <w:r>
         <w:t xml:space="preserve"> </w:t>
@@ -1051,21 +759,8 @@
         </w:rPr>
         <w:tab/>
       </w:r>
-      <w:proofErr w:type="gramStart"/>
-      <w:r>
-        <w:t>CTE :</w:t>
-      </w:r>
-      <w:proofErr w:type="gramEnd"/>
-      <w:r>
-        <w:t xml:space="preserve"> secuencia de dígitos (Solo representa </w:t>
-      </w:r>
-      <w:proofErr w:type="spellStart"/>
-      <w:r>
-        <w:t>ctes</w:t>
-      </w:r>
-      <w:proofErr w:type="spellEnd"/>
-      <w:r>
-        <w:t xml:space="preserve"> enteras positivas) </w:t>
+      <w:r>
+        <w:t xml:space="preserve">CTE : secuencia de dígitos (Solo representa ctes enteras positivas) </w:t>
       </w:r>
     </w:p>
     <w:p>
@@ -1091,15 +786,7 @@
         <w:ind w:hanging="360"/>
       </w:pPr>
       <w:r>
-        <w:t xml:space="preserve">WRITE, POSICION, </w:t>
-      </w:r>
-      <w:proofErr w:type="gramStart"/>
-      <w:r>
-        <w:t>READ :</w:t>
-      </w:r>
-      <w:proofErr w:type="gramEnd"/>
-      <w:r>
-        <w:t xml:space="preserve"> representan las palabras reservadas correspondientes </w:t>
+        <w:t xml:space="preserve">WRITE, POSICION, READ : representan las palabras reservadas correspondientes </w:t>
       </w:r>
     </w:p>
     <w:p>
@@ -1138,15 +825,7 @@
         <w:ind w:hanging="360"/>
       </w:pPr>
       <w:r>
-        <w:t>PARC</w:t>
-      </w:r>
-      <w:proofErr w:type="gramStart"/>
-      <w:r>
-        <w:t>: )</w:t>
-      </w:r>
-      <w:proofErr w:type="gramEnd"/>
-      <w:r>
-        <w:t xml:space="preserve"> </w:t>
+        <w:t xml:space="preserve">PARC: ) </w:t>
       </w:r>
     </w:p>
     <w:p>
@@ -1172,15 +851,7 @@
         <w:ind w:hanging="360"/>
       </w:pPr>
       <w:r>
-        <w:t>CC</w:t>
-      </w:r>
-      <w:proofErr w:type="gramStart"/>
-      <w:r>
-        <w:t>: ]</w:t>
-      </w:r>
-      <w:proofErr w:type="gramEnd"/>
-      <w:r>
-        <w:t xml:space="preserve"> </w:t>
+        <w:t xml:space="preserve">CC: ] </w:t>
       </w:r>
     </w:p>
     <w:p>
@@ -1193,15 +864,7 @@
         <w:ind w:hanging="360"/>
       </w:pPr>
       <w:r>
-        <w:t>COMA</w:t>
-      </w:r>
-      <w:proofErr w:type="gramStart"/>
-      <w:r>
-        <w:t>: ,</w:t>
-      </w:r>
-      <w:proofErr w:type="gramEnd"/>
-      <w:r>
-        <w:t xml:space="preserve"> </w:t>
+        <w:t xml:space="preserve">COMA: , </w:t>
       </w:r>
     </w:p>
     <w:p>
@@ -1214,15 +877,7 @@
         <w:ind w:hanging="360"/>
       </w:pPr>
       <w:r>
-        <w:t>PYC</w:t>
-      </w:r>
-      <w:proofErr w:type="gramStart"/>
-      <w:r>
-        <w:t>: ;</w:t>
-      </w:r>
-      <w:proofErr w:type="gramEnd"/>
-      <w:r>
-        <w:t xml:space="preserve"> </w:t>
+        <w:t xml:space="preserve">PYC: ; </w:t>
       </w:r>
     </w:p>
     <w:p>
@@ -1315,33 +970,11 @@
       <w:r>
         <w:tab/>
       </w:r>
-      <w:proofErr w:type="gramStart"/>
       <w:r>
         <w:rPr>
           <w:i/>
         </w:rPr>
-        <w:t>WRITE  “</w:t>
-      </w:r>
-      <w:proofErr w:type="gramEnd"/>
-      <w:r>
-        <w:rPr>
-          <w:i/>
-        </w:rPr>
-        <w:t xml:space="preserve">Ingrese un valor </w:t>
-      </w:r>
-      <w:proofErr w:type="spellStart"/>
-      <w:r>
-        <w:rPr>
-          <w:i/>
-        </w:rPr>
-        <w:t>pivot</w:t>
-      </w:r>
-      <w:proofErr w:type="spellEnd"/>
-      <w:r>
-        <w:rPr>
-          <w:i/>
-        </w:rPr>
-        <w:t xml:space="preserve"> mayor o igual a 1: “ </w:t>
+        <w:t xml:space="preserve">WRITE  “Ingrese un valor pivot mayor o igual a 1: “ </w:t>
       </w:r>
     </w:p>
     <w:p>
@@ -1371,21 +1004,7 @@
           <w:i/>
         </w:rPr>
         <w:tab/>
-        <w:t xml:space="preserve">READ </w:t>
-      </w:r>
-      <w:proofErr w:type="spellStart"/>
-      <w:r>
-        <w:rPr>
-          <w:i/>
-        </w:rPr>
-        <w:t>pivot</w:t>
-      </w:r>
-      <w:proofErr w:type="spellEnd"/>
-      <w:r>
-        <w:rPr>
-          <w:i/>
-        </w:rPr>
-        <w:t xml:space="preserve"> </w:t>
+        <w:t xml:space="preserve">READ pivot </w:t>
       </w:r>
     </w:p>
     <w:p>
@@ -1393,55 +1012,11 @@
         <w:spacing w:after="174" w:line="254" w:lineRule="auto"/>
         <w:ind w:left="1451"/>
       </w:pPr>
-      <w:proofErr w:type="spellStart"/>
       <w:r>
         <w:rPr>
           <w:i/>
         </w:rPr>
-        <w:t>resul</w:t>
-      </w:r>
-      <w:proofErr w:type="spellEnd"/>
-      <w:r>
-        <w:rPr>
-          <w:i/>
-        </w:rPr>
-        <w:t xml:space="preserve"> = </w:t>
-      </w:r>
-      <w:proofErr w:type="spellStart"/>
-      <w:r>
-        <w:rPr>
-          <w:i/>
-        </w:rPr>
-        <w:t>posicion</w:t>
-      </w:r>
-      <w:proofErr w:type="spellEnd"/>
-      <w:r>
-        <w:rPr>
-          <w:i/>
-        </w:rPr>
-        <w:t xml:space="preserve"> </w:t>
-      </w:r>
-      <w:proofErr w:type="gramStart"/>
-      <w:r>
-        <w:rPr>
-          <w:i/>
-        </w:rPr>
-        <w:t xml:space="preserve">( </w:t>
-      </w:r>
-      <w:proofErr w:type="spellStart"/>
-      <w:r>
-        <w:rPr>
-          <w:i/>
-        </w:rPr>
-        <w:t>pivot</w:t>
-      </w:r>
-      <w:proofErr w:type="spellEnd"/>
-      <w:proofErr w:type="gramEnd"/>
-      <w:r>
-        <w:rPr>
-          <w:i/>
-        </w:rPr>
-        <w:t xml:space="preserve"> ; [x</w:t>
+        <w:t>resul = posicion ( pivot ; [x</w:t>
       </w:r>
       <w:r>
         <w:rPr>
@@ -1450,7 +1025,6 @@
         </w:rPr>
         <w:t>1…..</w:t>
       </w:r>
-      <w:proofErr w:type="spellStart"/>
       <w:r>
         <w:rPr>
           <w:i/>
@@ -1464,7 +1038,6 @@
         </w:rPr>
         <w:t>n</w:t>
       </w:r>
-      <w:proofErr w:type="spellEnd"/>
       <w:r>
         <w:rPr>
           <w:i/>
@@ -1499,20 +1072,7 @@
           <w:i/>
         </w:rPr>
         <w:tab/>
-      </w:r>
-      <w:proofErr w:type="gramStart"/>
-      <w:r>
-        <w:rPr>
-          <w:i/>
-        </w:rPr>
-        <w:t>WRITE  “</w:t>
-      </w:r>
-      <w:proofErr w:type="gramEnd"/>
-      <w:r>
-        <w:rPr>
-          <w:i/>
-        </w:rPr>
-        <w:t xml:space="preserve">Elemento encontrado en posición: “  </w:t>
+        <w:t xml:space="preserve">WRITE  “Elemento encontrado en posición: “  </w:t>
       </w:r>
     </w:p>
     <w:p>
@@ -1542,21 +1102,7 @@
           <w:i/>
         </w:rPr>
         <w:tab/>
-        <w:t xml:space="preserve">WRITE </w:t>
-      </w:r>
-      <w:proofErr w:type="spellStart"/>
-      <w:r>
-        <w:rPr>
-          <w:i/>
-        </w:rPr>
-        <w:t>resul</w:t>
-      </w:r>
-      <w:proofErr w:type="spellEnd"/>
-      <w:r>
-        <w:rPr>
-          <w:i/>
-        </w:rPr>
-        <w:t xml:space="preserve">  </w:t>
+        <w:t xml:space="preserve">WRITE resul  </w:t>
       </w:r>
     </w:p>
     <w:p>
@@ -1566,41 +1112,23 @@
       <w:r>
         <w:t>donde x</w:t>
       </w:r>
-      <w:proofErr w:type="gramStart"/>
       <w:r>
         <w:rPr>
           <w:vertAlign w:val="subscript"/>
         </w:rPr>
-        <w:t>1….</w:t>
-      </w:r>
-      <w:proofErr w:type="gramEnd"/>
+        <w:t>1…..</w:t>
+      </w:r>
+      <w:r>
+        <w:t>x</w:t>
+      </w:r>
       <w:r>
         <w:rPr>
           <w:vertAlign w:val="subscript"/>
         </w:rPr>
-        <w:t>.</w:t>
-      </w:r>
-      <w:proofErr w:type="spellStart"/>
-      <w:r>
-        <w:t>x</w:t>
-      </w:r>
-      <w:r>
-        <w:rPr>
-          <w:vertAlign w:val="subscript"/>
-        </w:rPr>
         <w:t>n</w:t>
       </w:r>
-      <w:proofErr w:type="spellEnd"/>
-      <w:r>
-        <w:t xml:space="preserve"> son cada una de las constantes. La variable </w:t>
-      </w:r>
-      <w:proofErr w:type="spellStart"/>
-      <w:r>
-        <w:t>pivot</w:t>
-      </w:r>
-      <w:proofErr w:type="spellEnd"/>
-      <w:r>
-        <w:t xml:space="preserve"> es elegida por el usuario y tendrá un valor entero y positivo. </w:t>
+      <w:r>
+        <w:t xml:space="preserve"> son cada una de las constantes. La variable pivot es elegida por el usuario y tendrá un valor entero y positivo. </w:t>
       </w:r>
     </w:p>
     <w:p>
@@ -1643,15 +1171,7 @@
         <w:ind w:left="-5"/>
       </w:pPr>
       <w:r>
-        <w:t xml:space="preserve">Se sabe que la fórmula de acceso que el compilador agrega al código ejecutable para acceder a un </w:t>
-      </w:r>
-      <w:proofErr w:type="spellStart"/>
-      <w:r>
-        <w:t>array</w:t>
-      </w:r>
-      <w:proofErr w:type="spellEnd"/>
-      <w:r>
-        <w:t xml:space="preserve"> de dos dimensiones ordenado por filas es la siguiente: </w:t>
+        <w:t xml:space="preserve">Se sabe que la fórmula de acceso que el compilador agrega al código ejecutable para acceder a un array de dos dimensiones ordenado por filas es la siguiente: </w:t>
       </w:r>
     </w:p>
     <w:p>
@@ -1676,49 +1196,7 @@
           <w:i/>
           <w:sz w:val="20"/>
         </w:rPr>
-        <w:t>z(</w:t>
-      </w:r>
-      <w:proofErr w:type="spellStart"/>
-      <w:proofErr w:type="gramStart"/>
-      <w:r>
-        <w:rPr>
-          <w:i/>
-          <w:sz w:val="20"/>
-        </w:rPr>
-        <w:t>i,j</w:t>
-      </w:r>
-      <w:proofErr w:type="spellEnd"/>
-      <w:proofErr w:type="gramEnd"/>
-      <w:r>
-        <w:rPr>
-          <w:i/>
-          <w:sz w:val="20"/>
-        </w:rPr>
-        <w:t>):=</w:t>
-      </w:r>
-      <w:proofErr w:type="spellStart"/>
-      <w:r>
-        <w:rPr>
-          <w:i/>
-          <w:sz w:val="20"/>
-        </w:rPr>
-        <w:t>dir</w:t>
-      </w:r>
-      <w:proofErr w:type="spellEnd"/>
-      <w:r>
-        <w:rPr>
-          <w:i/>
-          <w:sz w:val="20"/>
-        </w:rPr>
-        <w:t>[v(</w:t>
-      </w:r>
-      <w:proofErr w:type="spellStart"/>
-      <w:r>
-        <w:rPr>
-          <w:i/>
-          <w:sz w:val="20"/>
-        </w:rPr>
-        <w:t>F</w:t>
+        <w:t>z(i,j):=dir[v(F</w:t>
       </w:r>
       <w:r>
         <w:rPr>
@@ -1743,7 +1221,6 @@
         </w:rPr>
         <w:t>i</w:t>
       </w:r>
-      <w:proofErr w:type="spellEnd"/>
       <w:r>
         <w:rPr>
           <w:i/>
@@ -1764,15 +1241,7 @@
           <w:i/>
           <w:sz w:val="20"/>
         </w:rPr>
-        <w:t>) * (</w:t>
-      </w:r>
-      <w:proofErr w:type="spellStart"/>
-      <w:r>
-        <w:rPr>
-          <w:i/>
-          <w:sz w:val="20"/>
-        </w:rPr>
-        <w:t>C</w:t>
+        <w:t>) * (C</w:t>
       </w:r>
       <w:r>
         <w:rPr>
@@ -1780,23 +1249,29 @@
           <w:sz w:val="20"/>
           <w:vertAlign w:val="subscript"/>
         </w:rPr>
-        <w:t>n</w:t>
-      </w:r>
-      <w:proofErr w:type="spellEnd"/>
+        <w:t xml:space="preserve">n </w:t>
+      </w:r>
+      <w:r>
+        <w:rPr>
+          <w:i/>
+          <w:sz w:val="20"/>
+        </w:rPr>
+        <w:t>- C</w:t>
+      </w:r>
       <w:r>
         <w:rPr>
           <w:i/>
           <w:sz w:val="20"/>
           <w:vertAlign w:val="subscript"/>
         </w:rPr>
-        <w:t xml:space="preserve"> </w:t>
+        <w:t xml:space="preserve">i </w:t>
       </w:r>
       <w:r>
         <w:rPr>
           <w:i/>
           <w:sz w:val="20"/>
         </w:rPr>
-        <w:t>- C</w:t>
+        <w:t>+ 1) ) + (j - C</w:t>
       </w:r>
       <w:r>
         <w:rPr>
@@ -1811,21 +1286,6 @@
           <w:i/>
           <w:sz w:val="20"/>
         </w:rPr>
-        <w:t>+ 1) ) + (j - C</w:t>
-      </w:r>
-      <w:r>
-        <w:rPr>
-          <w:i/>
-          <w:sz w:val="20"/>
-          <w:vertAlign w:val="subscript"/>
-        </w:rPr>
-        <w:t xml:space="preserve">i </w:t>
-      </w:r>
-      <w:r>
-        <w:rPr>
-          <w:i/>
-          <w:sz w:val="20"/>
-        </w:rPr>
         <w:t>) ]*tamaño del componente (tipo)</w:t>
       </w:r>
       <w:r>
@@ -1859,11 +1319,7 @@
         <w:t>i</w:t>
       </w:r>
       <w:r>
-        <w:t xml:space="preserve"> y </w:t>
-      </w:r>
-      <w:proofErr w:type="spellStart"/>
-      <w:r>
-        <w:t>F</w:t>
+        <w:t xml:space="preserve"> y F</w:t>
       </w:r>
       <w:r>
         <w:rPr>
@@ -1871,7 +1327,6 @@
         </w:rPr>
         <w:t>n</w:t>
       </w:r>
-      <w:proofErr w:type="spellEnd"/>
       <w:r>
         <w:t>) y de las columnas (C</w:t>
       </w:r>
@@ -1882,11 +1337,7 @@
         <w:t>i</w:t>
       </w:r>
       <w:r>
-        <w:t xml:space="preserve"> y </w:t>
-      </w:r>
-      <w:proofErr w:type="spellStart"/>
-      <w:r>
-        <w:t>C</w:t>
+        <w:t xml:space="preserve"> y C</w:t>
       </w:r>
       <w:r>
         <w:rPr>
@@ -1894,7 +1345,6 @@
         </w:rPr>
         <w:t>n</w:t>
       </w:r>
-      <w:proofErr w:type="spellEnd"/>
       <w:r>
         <w:t xml:space="preserve">) son conocidos en tiempo de compilación. </w:t>
       </w:r>
@@ -1914,25 +1364,7 @@
         <w:ind w:left="-5"/>
       </w:pPr>
       <w:r>
-        <w:t>Por ejemplo: para acceder al componente z(</w:t>
-      </w:r>
-      <w:proofErr w:type="spellStart"/>
-      <w:proofErr w:type="gramStart"/>
-      <w:r>
-        <w:t>i,j</w:t>
-      </w:r>
-      <w:proofErr w:type="spellEnd"/>
-      <w:proofErr w:type="gramEnd"/>
-      <w:r>
-        <w:t xml:space="preserve">) del vector </w:t>
-      </w:r>
-      <w:proofErr w:type="spellStart"/>
-      <w:r>
-        <w:t>int</w:t>
-      </w:r>
-      <w:proofErr w:type="spellEnd"/>
-      <w:r>
-        <w:t xml:space="preserve"> z(10..18,20..30)  </w:t>
+        <w:t xml:space="preserve">Por ejemplo: para acceder al componente z(i,j) del vector int z(10..18,20..30)  </w:t>
       </w:r>
     </w:p>
     <w:p>
@@ -1950,25 +1382,7 @@
         <w:ind w:left="-5"/>
       </w:pPr>
       <w:r>
-        <w:t>z (</w:t>
-      </w:r>
-      <w:proofErr w:type="spellStart"/>
-      <w:proofErr w:type="gramStart"/>
-      <w:r>
-        <w:t>i,j</w:t>
-      </w:r>
-      <w:proofErr w:type="spellEnd"/>
-      <w:proofErr w:type="gramEnd"/>
-      <w:r>
-        <w:t xml:space="preserve">) = </w:t>
-      </w:r>
-      <w:proofErr w:type="spellStart"/>
-      <w:r>
-        <w:t>dir</w:t>
-      </w:r>
-      <w:proofErr w:type="spellEnd"/>
-      <w:r>
-        <w:t xml:space="preserve"> </w:t>
+        <w:t xml:space="preserve">z (i,j) = dir </w:t>
       </w:r>
       <w:r>
         <w:rPr>
@@ -2103,129 +1517,39 @@
       <w:pPr>
         <w:spacing w:after="0" w:line="254" w:lineRule="auto"/>
         <w:ind w:left="-5" w:right="6413"/>
-      </w:pPr>
-      <w:proofErr w:type="spellStart"/>
-      <w:r>
         <w:rPr>
           <w:i/>
         </w:rPr>
-        <w:t>int</w:t>
-      </w:r>
-      <w:proofErr w:type="spellEnd"/>
+      </w:pPr>
       <w:r>
         <w:rPr>
           <w:i/>
         </w:rPr>
-        <w:t xml:space="preserve"> </w:t>
-      </w:r>
-      <w:r>
-        <w:rPr>
-          <w:rFonts w:ascii="Wingdings" w:eastAsia="Wingdings" w:hAnsi="Wingdings" w:cs="Wingdings"/>
-          <w:sz w:val="23"/>
-        </w:rPr>
-        <w:t>→</w:t>
+        <w:t xml:space="preserve">Int -&gt; long int -&gt; </w:t>
       </w:r>
       <w:r>
         <w:rPr>
           <w:i/>
         </w:rPr>
-        <w:t xml:space="preserve"> </w:t>
-      </w:r>
-      <w:proofErr w:type="spellStart"/>
+        <w:t xml:space="preserve">double </w:t>
+      </w:r>
+    </w:p>
+    <w:p>
+      <w:pPr>
+        <w:spacing w:after="0" w:line="254" w:lineRule="auto"/>
+        <w:ind w:left="-5" w:right="6413"/>
+      </w:pPr>
       <w:r>
         <w:rPr>
           <w:i/>
         </w:rPr>
-        <w:t>long</w:t>
-      </w:r>
-      <w:proofErr w:type="spellEnd"/>
+        <w:t>float -&gt;</w:t>
+      </w:r>
       <w:r>
         <w:rPr>
           <w:i/>
         </w:rPr>
-        <w:t xml:space="preserve"> </w:t>
-      </w:r>
-      <w:proofErr w:type="spellStart"/>
-      <w:r>
-        <w:rPr>
-          <w:i/>
-        </w:rPr>
-        <w:t>int</w:t>
-      </w:r>
-      <w:proofErr w:type="spellEnd"/>
-      <w:r>
-        <w:rPr>
-          <w:i/>
-        </w:rPr>
-        <w:t xml:space="preserve"> </w:t>
-      </w:r>
-      <w:r>
-        <w:rPr>
-          <w:rFonts w:ascii="Wingdings" w:eastAsia="Wingdings" w:hAnsi="Wingdings" w:cs="Wingdings"/>
-          <w:sz w:val="23"/>
-        </w:rPr>
-        <w:t>→</w:t>
-      </w:r>
-      <w:r>
-        <w:rPr>
-          <w:i/>
-        </w:rPr>
-        <w:t xml:space="preserve"> </w:t>
-      </w:r>
-      <w:proofErr w:type="spellStart"/>
-      <w:r>
-        <w:rPr>
-          <w:i/>
-        </w:rPr>
-        <w:t>double</w:t>
-      </w:r>
-      <w:proofErr w:type="spellEnd"/>
-      <w:r>
-        <w:rPr>
-          <w:i/>
-        </w:rPr>
-        <w:t xml:space="preserve"> </w:t>
-      </w:r>
-      <w:proofErr w:type="spellStart"/>
-      <w:r>
-        <w:rPr>
-          <w:i/>
-        </w:rPr>
-        <w:t>float</w:t>
-      </w:r>
-      <w:proofErr w:type="spellEnd"/>
-      <w:r>
-        <w:rPr>
-          <w:i/>
-        </w:rPr>
-        <w:t xml:space="preserve"> </w:t>
-      </w:r>
-      <w:r>
-        <w:rPr>
-          <w:rFonts w:ascii="Wingdings" w:eastAsia="Wingdings" w:hAnsi="Wingdings" w:cs="Wingdings"/>
-          <w:sz w:val="23"/>
-        </w:rPr>
-        <w:t>→</w:t>
-      </w:r>
-      <w:r>
-        <w:rPr>
-          <w:i/>
-        </w:rPr>
-        <w:t xml:space="preserve"> </w:t>
-      </w:r>
-      <w:proofErr w:type="spellStart"/>
-      <w:r>
-        <w:rPr>
-          <w:i/>
-        </w:rPr>
-        <w:t>double</w:t>
-      </w:r>
-      <w:proofErr w:type="spellEnd"/>
-      <w:r>
-        <w:rPr>
-          <w:i/>
-        </w:rPr>
-        <w:t xml:space="preserve"> </w:t>
+        <w:t xml:space="preserve"> double </w:t>
       </w:r>
     </w:p>
     <w:p>
@@ -2244,55 +1568,7 @@
       </w:pPr>
       <w:r>
         <w:lastRenderedPageBreak/>
-        <w:t xml:space="preserve">Suponga también que en una versión del compilador se generó el siguiente conjunto de tercetos para la sentencia: w= b*c*d+ (2.0*a) con     </w:t>
-      </w:r>
-      <w:proofErr w:type="spellStart"/>
-      <w:r>
-        <w:t>int</w:t>
-      </w:r>
-      <w:proofErr w:type="spellEnd"/>
-      <w:r>
-        <w:t xml:space="preserve"> </w:t>
-      </w:r>
-      <w:proofErr w:type="gramStart"/>
-      <w:r>
-        <w:t xml:space="preserve">d;   </w:t>
-      </w:r>
-      <w:proofErr w:type="gramEnd"/>
-      <w:r>
-        <w:t xml:space="preserve">   </w:t>
-      </w:r>
-      <w:proofErr w:type="spellStart"/>
-      <w:r>
-        <w:t>double</w:t>
-      </w:r>
-      <w:proofErr w:type="spellEnd"/>
-      <w:r>
-        <w:t xml:space="preserve"> w;      </w:t>
-      </w:r>
-      <w:proofErr w:type="spellStart"/>
-      <w:r>
-        <w:t>long</w:t>
-      </w:r>
-      <w:proofErr w:type="spellEnd"/>
-      <w:r>
-        <w:t xml:space="preserve"> </w:t>
-      </w:r>
-      <w:proofErr w:type="spellStart"/>
-      <w:r>
-        <w:t>a,c</w:t>
-      </w:r>
-      <w:proofErr w:type="spellEnd"/>
-      <w:r>
-        <w:t xml:space="preserve">;    </w:t>
-      </w:r>
-      <w:proofErr w:type="spellStart"/>
-      <w:r>
-        <w:t>float</w:t>
-      </w:r>
-      <w:proofErr w:type="spellEnd"/>
-      <w:r>
-        <w:t xml:space="preserve"> b </w:t>
+        <w:t xml:space="preserve">Suponga también que en una versión del compilador se generó el siguiente conjunto de tercetos para la sentencia: w= b*c*d+ (2.0*a) con     int d;      double w;      long a,c;    float b </w:t>
       </w:r>
     </w:p>
     <w:tbl>
@@ -2476,9 +1752,9 @@
     <w:p>
       <w:pPr>
         <w:sectPr>
-          <w:headerReference w:type="even" r:id="rId7"/>
-          <w:headerReference w:type="default" r:id="rId8"/>
-          <w:headerReference w:type="first" r:id="rId9"/>
+          <w:headerReference w:type="even" r:id="rId8"/>
+          <w:headerReference w:type="default" r:id="rId9"/>
+          <w:headerReference w:type="first" r:id="rId10"/>
           <w:pgSz w:w="11908" w:h="16836"/>
           <w:pgMar w:top="2123" w:right="1436" w:bottom="1461" w:left="1441" w:header="708" w:footer="720" w:gutter="0"/>
           <w:cols w:space="720"/>
@@ -2580,6 +1856,864 @@
         <w:t xml:space="preserve">En otra versión del compilador se pide que el mismo genere los tercetos con conversiones. Escribir como quedaría el conjunto de tercetos de la sentencia anterior con conversiones de tipo según la promoción numérica establecida </w:t>
       </w:r>
     </w:p>
+    <w:p/>
+    <w:p>
+      <w:pPr>
+        <w:spacing w:after="160" w:line="259" w:lineRule="auto"/>
+        <w:ind w:left="0" w:firstLine="0"/>
+      </w:pPr>
+      <w:r>
+        <w:t>2) En este caso podría realizarse una reducción simple</w:t>
+      </w:r>
+      <w:r>
+        <w:t xml:space="preserve"> en la notación intermedia</w:t>
+      </w:r>
+      <w:r>
+        <w:t xml:space="preserve"> ya generada</w:t>
+      </w:r>
+      <w:r>
+        <w:t>. Esto consiste en analizar en la polaca, y si es posible realizar un calculo en tiempo de ejecución. Para esto deberemos encontrar operaciones entre constantes. Estas serán realizadas y sus resultados guardados en la misma polaca inversa. Aquellas celdas que queden libres sufrirán un “baja lógica” (llenaremos las celdas con “X”).</w:t>
+      </w:r>
+    </w:p>
+    <w:p>
+      <w:pPr>
+        <w:spacing w:after="160" w:line="259" w:lineRule="auto"/>
+        <w:ind w:left="0" w:firstLine="0"/>
+      </w:pPr>
+      <w:r>
+        <w:t>Iré</w:t>
+      </w:r>
+      <w:r>
+        <w:t xml:space="preserve"> apilando operandos, y al momento de encontrar un operador, </w:t>
+      </w:r>
+      <w:r>
+        <w:t>tendré</w:t>
+      </w:r>
+      <w:r>
+        <w:t xml:space="preserve"> que analizar si los dos operandos anteriores son constantes, si lo son, realizo el </w:t>
+      </w:r>
+      <w:r>
+        <w:t>cálculo</w:t>
+      </w:r>
+      <w:r>
+        <w:t xml:space="preserve"> y guardo el resultado.</w:t>
+      </w:r>
+    </w:p>
+    <w:tbl>
+      <w:tblPr>
+        <w:tblStyle w:val="Tablaconcuadrcula"/>
+        <w:tblW w:w="0" w:type="auto"/>
+        <w:tblLook w:val="04A0" w:firstRow="1" w:lastRow="0" w:firstColumn="1" w:lastColumn="0" w:noHBand="0" w:noVBand="1"/>
+      </w:tblPr>
+      <w:tblGrid>
+        <w:gridCol w:w="686"/>
+        <w:gridCol w:w="657"/>
+        <w:gridCol w:w="525"/>
+        <w:gridCol w:w="536"/>
+        <w:gridCol w:w="525"/>
+        <w:gridCol w:w="536"/>
+        <w:gridCol w:w="536"/>
+        <w:gridCol w:w="525"/>
+        <w:gridCol w:w="528"/>
+        <w:gridCol w:w="528"/>
+        <w:gridCol w:w="528"/>
+        <w:gridCol w:w="526"/>
+        <w:gridCol w:w="537"/>
+        <w:gridCol w:w="526"/>
+        <w:gridCol w:w="529"/>
+        <w:gridCol w:w="529"/>
+        <w:gridCol w:w="529"/>
+        <w:gridCol w:w="529"/>
+        <w:gridCol w:w="529"/>
+      </w:tblGrid>
+      <w:tr>
+        <w:tc>
+          <w:tcPr>
+            <w:tcW w:w="544" w:type="dxa"/>
+          </w:tcPr>
+          <w:p>
+            <w:pPr>
+              <w:spacing w:after="160" w:line="259" w:lineRule="auto"/>
+              <w:ind w:left="0" w:firstLine="0"/>
+            </w:pPr>
+            <w:r>
+              <w:t>@res</w:t>
+            </w:r>
+          </w:p>
+        </w:tc>
+        <w:tc>
+          <w:tcPr>
+            <w:tcW w:w="544" w:type="dxa"/>
+          </w:tcPr>
+          <w:p>
+            <w:pPr>
+              <w:spacing w:after="160" w:line="259" w:lineRule="auto"/>
+              <w:ind w:left="0" w:firstLine="0"/>
+            </w:pPr>
+            <w:r>
+              <w:t>@dir</w:t>
+            </w:r>
+          </w:p>
+        </w:tc>
+        <w:tc>
+          <w:tcPr>
+            <w:tcW w:w="544" w:type="dxa"/>
+          </w:tcPr>
+          <w:p>
+            <w:pPr>
+              <w:spacing w:after="160" w:line="259" w:lineRule="auto"/>
+              <w:ind w:left="0" w:firstLine="0"/>
+            </w:pPr>
+            <w:r>
+              <w:t>i</w:t>
+            </w:r>
+          </w:p>
+        </w:tc>
+        <w:tc>
+          <w:tcPr>
+            <w:tcW w:w="544" w:type="dxa"/>
+          </w:tcPr>
+          <w:p>
+            <w:pPr>
+              <w:spacing w:after="160" w:line="259" w:lineRule="auto"/>
+              <w:ind w:left="0" w:firstLine="0"/>
+            </w:pPr>
+            <w:r>
+              <w:t>10</w:t>
+            </w:r>
+          </w:p>
+        </w:tc>
+        <w:tc>
+          <w:tcPr>
+            <w:tcW w:w="544" w:type="dxa"/>
+          </w:tcPr>
+          <w:p>
+            <w:pPr>
+              <w:spacing w:after="160" w:line="259" w:lineRule="auto"/>
+              <w:ind w:left="0" w:firstLine="0"/>
+            </w:pPr>
+            <w:r>
+              <w:t>-</w:t>
+            </w:r>
+          </w:p>
+        </w:tc>
+        <w:tc>
+          <w:tcPr>
+            <w:tcW w:w="544" w:type="dxa"/>
+          </w:tcPr>
+          <w:p>
+            <w:pPr>
+              <w:spacing w:after="160" w:line="259" w:lineRule="auto"/>
+              <w:ind w:left="0" w:firstLine="0"/>
+            </w:pPr>
+            <w:r>
+              <w:t>30</w:t>
+            </w:r>
+          </w:p>
+        </w:tc>
+        <w:tc>
+          <w:tcPr>
+            <w:tcW w:w="544" w:type="dxa"/>
+          </w:tcPr>
+          <w:p>
+            <w:pPr>
+              <w:spacing w:after="160" w:line="259" w:lineRule="auto"/>
+              <w:ind w:left="0" w:firstLine="0"/>
+            </w:pPr>
+            <w:r>
+              <w:t>20</w:t>
+            </w:r>
+          </w:p>
+        </w:tc>
+        <w:tc>
+          <w:tcPr>
+            <w:tcW w:w="544" w:type="dxa"/>
+          </w:tcPr>
+          <w:p>
+            <w:pPr>
+              <w:spacing w:after="160" w:line="259" w:lineRule="auto"/>
+              <w:ind w:left="0" w:firstLine="0"/>
+            </w:pPr>
+            <w:r>
+              <w:t>-</w:t>
+            </w:r>
+          </w:p>
+        </w:tc>
+        <w:tc>
+          <w:tcPr>
+            <w:tcW w:w="544" w:type="dxa"/>
+          </w:tcPr>
+          <w:p>
+            <w:pPr>
+              <w:spacing w:after="160" w:line="259" w:lineRule="auto"/>
+              <w:ind w:left="0" w:firstLine="0"/>
+            </w:pPr>
+            <w:r>
+              <w:t>1</w:t>
+            </w:r>
+          </w:p>
+        </w:tc>
+        <w:tc>
+          <w:tcPr>
+            <w:tcW w:w="544" w:type="dxa"/>
+          </w:tcPr>
+          <w:p>
+            <w:pPr>
+              <w:spacing w:after="160" w:line="259" w:lineRule="auto"/>
+              <w:ind w:left="0" w:firstLine="0"/>
+            </w:pPr>
+            <w:r>
+              <w:t>+</w:t>
+            </w:r>
+          </w:p>
+        </w:tc>
+        <w:tc>
+          <w:tcPr>
+            <w:tcW w:w="544" w:type="dxa"/>
+          </w:tcPr>
+          <w:p>
+            <w:pPr>
+              <w:spacing w:after="160" w:line="259" w:lineRule="auto"/>
+              <w:ind w:left="0" w:firstLine="0"/>
+            </w:pPr>
+            <w:r>
+              <w:t>*</w:t>
+            </w:r>
+          </w:p>
+        </w:tc>
+        <w:tc>
+          <w:tcPr>
+            <w:tcW w:w="545" w:type="dxa"/>
+          </w:tcPr>
+          <w:p>
+            <w:pPr>
+              <w:spacing w:after="160" w:line="259" w:lineRule="auto"/>
+              <w:ind w:left="0" w:firstLine="0"/>
+            </w:pPr>
+            <w:r>
+              <w:t>J</w:t>
+            </w:r>
+          </w:p>
+        </w:tc>
+        <w:tc>
+          <w:tcPr>
+            <w:tcW w:w="545" w:type="dxa"/>
+          </w:tcPr>
+          <w:p>
+            <w:pPr>
+              <w:spacing w:after="160" w:line="259" w:lineRule="auto"/>
+              <w:ind w:left="0" w:firstLine="0"/>
+            </w:pPr>
+            <w:r>
+              <w:t>20</w:t>
+            </w:r>
+          </w:p>
+        </w:tc>
+        <w:tc>
+          <w:tcPr>
+            <w:tcW w:w="545" w:type="dxa"/>
+          </w:tcPr>
+          <w:p>
+            <w:pPr>
+              <w:spacing w:after="160" w:line="259" w:lineRule="auto"/>
+              <w:ind w:left="0" w:firstLine="0"/>
+            </w:pPr>
+            <w:r>
+              <w:t>-</w:t>
+            </w:r>
+          </w:p>
+        </w:tc>
+        <w:tc>
+          <w:tcPr>
+            <w:tcW w:w="545" w:type="dxa"/>
+          </w:tcPr>
+          <w:p>
+            <w:pPr>
+              <w:spacing w:after="160" w:line="259" w:lineRule="auto"/>
+              <w:ind w:left="0" w:firstLine="0"/>
+            </w:pPr>
+            <w:r>
+              <w:t>+</w:t>
+            </w:r>
+          </w:p>
+        </w:tc>
+        <w:tc>
+          <w:tcPr>
+            <w:tcW w:w="545" w:type="dxa"/>
+          </w:tcPr>
+          <w:p>
+            <w:pPr>
+              <w:spacing w:after="160" w:line="259" w:lineRule="auto"/>
+              <w:ind w:left="0" w:firstLine="0"/>
+            </w:pPr>
+            <w:r>
+              <w:t>2</w:t>
+            </w:r>
+          </w:p>
+        </w:tc>
+        <w:tc>
+          <w:tcPr>
+            <w:tcW w:w="545" w:type="dxa"/>
+          </w:tcPr>
+          <w:p>
+            <w:pPr>
+              <w:spacing w:after="160" w:line="259" w:lineRule="auto"/>
+              <w:ind w:left="0" w:firstLine="0"/>
+            </w:pPr>
+            <w:r>
+              <w:t>*</w:t>
+            </w:r>
+          </w:p>
+        </w:tc>
+        <w:tc>
+          <w:tcPr>
+            <w:tcW w:w="545" w:type="dxa"/>
+          </w:tcPr>
+          <w:p>
+            <w:pPr>
+              <w:spacing w:after="160" w:line="259" w:lineRule="auto"/>
+              <w:ind w:left="0" w:firstLine="0"/>
+            </w:pPr>
+            <w:r>
+              <w:t>+</w:t>
+            </w:r>
+          </w:p>
+        </w:tc>
+        <w:tc>
+          <w:tcPr>
+            <w:tcW w:w="545" w:type="dxa"/>
+          </w:tcPr>
+          <w:p>
+            <w:pPr>
+              <w:spacing w:after="160" w:line="259" w:lineRule="auto"/>
+              <w:ind w:left="0" w:firstLine="0"/>
+            </w:pPr>
+            <w:r>
+              <w:t>=</w:t>
+            </w:r>
+          </w:p>
+        </w:tc>
+      </w:tr>
+    </w:tbl>
+    <w:p>
+      <w:pPr>
+        <w:spacing w:after="160" w:line="259" w:lineRule="auto"/>
+        <w:ind w:left="0" w:firstLine="0"/>
+      </w:pPr>
+    </w:p>
+    <w:p>
+      <w:pPr>
+        <w:spacing w:after="160" w:line="259" w:lineRule="auto"/>
+        <w:ind w:left="0" w:firstLine="0"/>
+      </w:pPr>
+      <w:r>
+        <w:t xml:space="preserve">La primera etapa de la pila quedaría </w:t>
+      </w:r>
+      <w:r>
+        <w:t>así</w:t>
+      </w:r>
+      <w:r>
+        <w:t>:</w:t>
+      </w:r>
+    </w:p>
+    <w:p>
+      <w:pPr>
+        <w:spacing w:after="160" w:line="259" w:lineRule="auto"/>
+        <w:ind w:left="0" w:firstLine="0"/>
+      </w:pPr>
+      <w:r>
+        <w:t>i 10 “-“  Al encontrar el operador “-“ noto la presencia de una constante en un operando anterior, pero como el otro operando es un id no puedo realizar ningún calculo.</w:t>
+      </w:r>
+    </w:p>
+    <w:p>
+      <w:pPr>
+        <w:spacing w:after="160" w:line="259" w:lineRule="auto"/>
+        <w:ind w:left="0" w:firstLine="0"/>
+      </w:pPr>
+      <w:r>
+        <w:t>Segunda etapa de la pila:</w:t>
+      </w:r>
+    </w:p>
+    <w:p>
+      <w:pPr>
+        <w:spacing w:after="160" w:line="259" w:lineRule="auto"/>
+        <w:ind w:left="0" w:firstLine="0"/>
+      </w:pPr>
+      <w:r>
+        <w:t>30 20 “-“ En este caso es distinto, al encontrar el “-“ tengo apiladas dos constantes que pueden ser calculadas</w:t>
+      </w:r>
+    </w:p>
+    <w:p>
+      <w:pPr>
+        <w:spacing w:after="160" w:line="259" w:lineRule="auto"/>
+        <w:ind w:left="0" w:firstLine="0"/>
+      </w:pPr>
+      <w:r>
+        <w:t>Tercera etapa de la pila</w:t>
+      </w:r>
+    </w:p>
+    <w:p>
+      <w:pPr>
+        <w:spacing w:after="160" w:line="259" w:lineRule="auto"/>
+        <w:ind w:left="0" w:firstLine="0"/>
+      </w:pPr>
+      <w:r>
+        <w:t xml:space="preserve">10 1 + En este otro caso nos encontramos con otra constante, y como ya habíamos guardado en la pila el resultado de la operación anterior que también es constante puedo realizar el </w:t>
+      </w:r>
+      <w:r>
+        <w:t>cálculo</w:t>
+      </w:r>
+      <w:r>
+        <w:t>.</w:t>
+      </w:r>
+    </w:p>
+    <w:p>
+      <w:pPr>
+        <w:spacing w:after="160" w:line="259" w:lineRule="auto"/>
+        <w:ind w:left="0" w:firstLine="0"/>
+      </w:pPr>
+      <w:r>
+        <w:t xml:space="preserve">Al analizar el resto de la polaca me doy </w:t>
+      </w:r>
+      <w:r>
+        <w:t>cuenta</w:t>
+      </w:r>
+      <w:r>
+        <w:t xml:space="preserve"> que no puedo realizar ningún otro calculo en tiempo de compilación, por lo cual el algoritmo terminara y la notación intermedia quedara de la siguiente forma:</w:t>
+      </w:r>
+    </w:p>
+    <w:tbl>
+      <w:tblPr>
+        <w:tblStyle w:val="Tablaconcuadrcula"/>
+        <w:tblW w:w="0" w:type="auto"/>
+        <w:tblLook w:val="04A0" w:firstRow="1" w:lastRow="0" w:firstColumn="1" w:lastColumn="0" w:noHBand="0" w:noVBand="1"/>
+      </w:tblPr>
+      <w:tblGrid>
+        <w:gridCol w:w="686"/>
+        <w:gridCol w:w="656"/>
+        <w:gridCol w:w="524"/>
+        <w:gridCol w:w="537"/>
+        <w:gridCol w:w="525"/>
+        <w:gridCol w:w="537"/>
+        <w:gridCol w:w="529"/>
+        <w:gridCol w:w="529"/>
+        <w:gridCol w:w="529"/>
+        <w:gridCol w:w="529"/>
+        <w:gridCol w:w="528"/>
+        <w:gridCol w:w="527"/>
+        <w:gridCol w:w="537"/>
+        <w:gridCol w:w="526"/>
+        <w:gridCol w:w="529"/>
+        <w:gridCol w:w="529"/>
+        <w:gridCol w:w="529"/>
+        <w:gridCol w:w="529"/>
+        <w:gridCol w:w="529"/>
+      </w:tblGrid>
+      <w:tr>
+        <w:tc>
+          <w:tcPr>
+            <w:tcW w:w="544" w:type="dxa"/>
+          </w:tcPr>
+          <w:p>
+            <w:pPr>
+              <w:spacing w:after="160" w:line="259" w:lineRule="auto"/>
+              <w:ind w:left="0" w:firstLine="0"/>
+            </w:pPr>
+            <w:r>
+              <w:t>@res</w:t>
+            </w:r>
+          </w:p>
+        </w:tc>
+        <w:tc>
+          <w:tcPr>
+            <w:tcW w:w="544" w:type="dxa"/>
+          </w:tcPr>
+          <w:p>
+            <w:pPr>
+              <w:spacing w:after="160" w:line="259" w:lineRule="auto"/>
+              <w:ind w:left="0" w:firstLine="0"/>
+            </w:pPr>
+            <w:r>
+              <w:t>@dir</w:t>
+            </w:r>
+          </w:p>
+        </w:tc>
+        <w:tc>
+          <w:tcPr>
+            <w:tcW w:w="544" w:type="dxa"/>
+          </w:tcPr>
+          <w:p>
+            <w:pPr>
+              <w:spacing w:after="160" w:line="259" w:lineRule="auto"/>
+              <w:ind w:left="0" w:firstLine="0"/>
+            </w:pPr>
+            <w:r>
+              <w:t>i</w:t>
+            </w:r>
+          </w:p>
+        </w:tc>
+        <w:tc>
+          <w:tcPr>
+            <w:tcW w:w="544" w:type="dxa"/>
+          </w:tcPr>
+          <w:p>
+            <w:pPr>
+              <w:spacing w:after="160" w:line="259" w:lineRule="auto"/>
+              <w:ind w:left="0" w:firstLine="0"/>
+            </w:pPr>
+            <w:r>
+              <w:t>10</w:t>
+            </w:r>
+          </w:p>
+        </w:tc>
+        <w:tc>
+          <w:tcPr>
+            <w:tcW w:w="544" w:type="dxa"/>
+          </w:tcPr>
+          <w:p>
+            <w:pPr>
+              <w:spacing w:after="160" w:line="259" w:lineRule="auto"/>
+              <w:ind w:left="0" w:firstLine="0"/>
+            </w:pPr>
+            <w:r>
+              <w:t>-</w:t>
+            </w:r>
+          </w:p>
+        </w:tc>
+        <w:tc>
+          <w:tcPr>
+            <w:tcW w:w="544" w:type="dxa"/>
+          </w:tcPr>
+          <w:p>
+            <w:pPr>
+              <w:spacing w:after="160" w:line="259" w:lineRule="auto"/>
+              <w:ind w:left="0" w:firstLine="0"/>
+            </w:pPr>
+            <w:r>
+              <w:t>11</w:t>
+            </w:r>
+          </w:p>
+        </w:tc>
+        <w:tc>
+          <w:tcPr>
+            <w:tcW w:w="544" w:type="dxa"/>
+            <w:shd w:val="clear" w:color="auto" w:fill="FF0000"/>
+          </w:tcPr>
+          <w:p>
+            <w:pPr>
+              <w:spacing w:after="160" w:line="259" w:lineRule="auto"/>
+              <w:ind w:left="0" w:firstLine="0"/>
+            </w:pPr>
+            <w:r>
+              <w:t>X</w:t>
+            </w:r>
+          </w:p>
+        </w:tc>
+        <w:tc>
+          <w:tcPr>
+            <w:tcW w:w="544" w:type="dxa"/>
+            <w:shd w:val="clear" w:color="auto" w:fill="FF0000"/>
+          </w:tcPr>
+          <w:p>
+            <w:pPr>
+              <w:spacing w:after="160" w:line="259" w:lineRule="auto"/>
+              <w:ind w:left="0" w:firstLine="0"/>
+            </w:pPr>
+            <w:r>
+              <w:t>X</w:t>
+            </w:r>
+          </w:p>
+        </w:tc>
+        <w:tc>
+          <w:tcPr>
+            <w:tcW w:w="544" w:type="dxa"/>
+            <w:shd w:val="clear" w:color="auto" w:fill="FF0000"/>
+          </w:tcPr>
+          <w:p>
+            <w:pPr>
+              <w:spacing w:after="160" w:line="259" w:lineRule="auto"/>
+              <w:ind w:left="0" w:firstLine="0"/>
+            </w:pPr>
+            <w:r>
+              <w:t>X</w:t>
+            </w:r>
+          </w:p>
+        </w:tc>
+        <w:tc>
+          <w:tcPr>
+            <w:tcW w:w="544" w:type="dxa"/>
+            <w:shd w:val="clear" w:color="auto" w:fill="FF0000"/>
+          </w:tcPr>
+          <w:p>
+            <w:pPr>
+              <w:spacing w:after="160" w:line="259" w:lineRule="auto"/>
+              <w:ind w:left="0" w:firstLine="0"/>
+            </w:pPr>
+            <w:r>
+              <w:t>X</w:t>
+            </w:r>
+          </w:p>
+        </w:tc>
+        <w:tc>
+          <w:tcPr>
+            <w:tcW w:w="544" w:type="dxa"/>
+          </w:tcPr>
+          <w:p>
+            <w:pPr>
+              <w:spacing w:after="160" w:line="259" w:lineRule="auto"/>
+              <w:ind w:left="0" w:firstLine="0"/>
+            </w:pPr>
+            <w:r>
+              <w:t>*</w:t>
+            </w:r>
+          </w:p>
+        </w:tc>
+        <w:tc>
+          <w:tcPr>
+            <w:tcW w:w="545" w:type="dxa"/>
+          </w:tcPr>
+          <w:p>
+            <w:pPr>
+              <w:spacing w:after="160" w:line="259" w:lineRule="auto"/>
+              <w:ind w:left="0" w:firstLine="0"/>
+            </w:pPr>
+            <w:r>
+              <w:t>J</w:t>
+            </w:r>
+          </w:p>
+        </w:tc>
+        <w:tc>
+          <w:tcPr>
+            <w:tcW w:w="545" w:type="dxa"/>
+          </w:tcPr>
+          <w:p>
+            <w:pPr>
+              <w:spacing w:after="160" w:line="259" w:lineRule="auto"/>
+              <w:ind w:left="0" w:firstLine="0"/>
+            </w:pPr>
+            <w:r>
+              <w:t>20</w:t>
+            </w:r>
+          </w:p>
+        </w:tc>
+        <w:tc>
+          <w:tcPr>
+            <w:tcW w:w="545" w:type="dxa"/>
+          </w:tcPr>
+          <w:p>
+            <w:pPr>
+              <w:spacing w:after="160" w:line="259" w:lineRule="auto"/>
+              <w:ind w:left="0" w:firstLine="0"/>
+            </w:pPr>
+            <w:r>
+              <w:t>-</w:t>
+            </w:r>
+          </w:p>
+        </w:tc>
+        <w:tc>
+          <w:tcPr>
+            <w:tcW w:w="545" w:type="dxa"/>
+          </w:tcPr>
+          <w:p>
+            <w:pPr>
+              <w:spacing w:after="160" w:line="259" w:lineRule="auto"/>
+              <w:ind w:left="0" w:firstLine="0"/>
+            </w:pPr>
+            <w:r>
+              <w:t>+</w:t>
+            </w:r>
+          </w:p>
+        </w:tc>
+        <w:tc>
+          <w:tcPr>
+            <w:tcW w:w="545" w:type="dxa"/>
+          </w:tcPr>
+          <w:p>
+            <w:pPr>
+              <w:spacing w:after="160" w:line="259" w:lineRule="auto"/>
+              <w:ind w:left="0" w:firstLine="0"/>
+            </w:pPr>
+            <w:r>
+              <w:t>2</w:t>
+            </w:r>
+          </w:p>
+        </w:tc>
+        <w:tc>
+          <w:tcPr>
+            <w:tcW w:w="545" w:type="dxa"/>
+          </w:tcPr>
+          <w:p>
+            <w:pPr>
+              <w:spacing w:after="160" w:line="259" w:lineRule="auto"/>
+              <w:ind w:left="0" w:firstLine="0"/>
+            </w:pPr>
+            <w:r>
+              <w:t>*</w:t>
+            </w:r>
+          </w:p>
+        </w:tc>
+        <w:tc>
+          <w:tcPr>
+            <w:tcW w:w="545" w:type="dxa"/>
+          </w:tcPr>
+          <w:p>
+            <w:pPr>
+              <w:spacing w:after="160" w:line="259" w:lineRule="auto"/>
+              <w:ind w:left="0" w:firstLine="0"/>
+            </w:pPr>
+            <w:r>
+              <w:t>+</w:t>
+            </w:r>
+          </w:p>
+        </w:tc>
+        <w:tc>
+          <w:tcPr>
+            <w:tcW w:w="545" w:type="dxa"/>
+          </w:tcPr>
+          <w:p>
+            <w:pPr>
+              <w:spacing w:after="160" w:line="259" w:lineRule="auto"/>
+              <w:ind w:left="0" w:firstLine="0"/>
+            </w:pPr>
+            <w:r>
+              <w:t>=</w:t>
+            </w:r>
+          </w:p>
+        </w:tc>
+      </w:tr>
+    </w:tbl>
+    <w:p>
+      <w:pPr>
+        <w:spacing w:after="160" w:line="259" w:lineRule="auto"/>
+        <w:ind w:left="0" w:firstLine="0"/>
+      </w:pPr>
+    </w:p>
+    <w:p>
+      <w:pPr>
+        <w:spacing w:after="160" w:line="259" w:lineRule="auto"/>
+        <w:ind w:left="0" w:firstLine="0"/>
+      </w:pPr>
+      <w:r>
+        <w:t>Esta optimización será útil para no tener que realizar cálculos extras en tiempo de ejecución.</w:t>
+      </w:r>
+    </w:p>
+    <w:p/>
+    <w:p>
+      <w:r>
+        <w:t>3</w:t>
+      </w:r>
+      <w:r>
+        <w:t xml:space="preserve">) </w:t>
+      </w:r>
+      <w:r>
+        <w:t>Para la conversión utilizaremos 3 etiquetas según corresponda. Estas serán colocadas en los tercetos para indicar el tipo de conversión que sufrirán los datos:</w:t>
+      </w:r>
+    </w:p>
+    <w:p>
+      <w:r>
+        <w:t>CI-L : Conversion de Int a Long Int</w:t>
+      </w:r>
+    </w:p>
+    <w:p>
+      <w:r>
+        <w:t xml:space="preserve">CL-D: </w:t>
+      </w:r>
+      <w:r>
+        <w:t>Conversión</w:t>
+      </w:r>
+      <w:r>
+        <w:t xml:space="preserve"> de Long int a Double</w:t>
+      </w:r>
+    </w:p>
+    <w:p>
+      <w:r>
+        <w:t xml:space="preserve">CF-D : </w:t>
+      </w:r>
+      <w:r>
+        <w:t>Conversión</w:t>
+      </w:r>
+      <w:r>
+        <w:t xml:space="preserve"> de Float a Double</w:t>
+      </w:r>
+    </w:p>
+    <w:p/>
+    <w:p>
+      <w:r>
+        <w:t xml:space="preserve">Los tercetos quedarían </w:t>
+      </w:r>
+      <w:r>
+        <w:t>así</w:t>
+      </w:r>
+      <w:r>
+        <w:t>:</w:t>
+      </w:r>
+    </w:p>
+    <w:p>
+      <w:r>
+        <w:t>[25] (b, CF-D, )</w:t>
+      </w:r>
+    </w:p>
+    <w:p>
+      <w:r>
+        <w:t>[26] (c, CL-D, )</w:t>
+      </w:r>
+    </w:p>
+    <w:p>
+      <w:r>
+        <w:t>[27] (*, [25], [26])</w:t>
+      </w:r>
+    </w:p>
+    <w:p>
+      <w:r>
+        <w:t>[28] (d, CI-L, )</w:t>
+      </w:r>
+    </w:p>
+    <w:p>
+      <w:r>
+        <w:t>[29] ([28], CL-D, )</w:t>
+      </w:r>
+    </w:p>
+    <w:p>
+      <w:r>
+        <w:t>[30] (*, [27], [29])</w:t>
+      </w:r>
+    </w:p>
+    <w:p>
+      <w:r>
+        <w:t>[31] (2.0</w:t>
+      </w:r>
+      <w:r>
+        <w:t>,</w:t>
+      </w:r>
+      <w:r>
+        <w:t xml:space="preserve"> CF-D, )</w:t>
+      </w:r>
+    </w:p>
+    <w:p>
+      <w:r>
+        <w:t>[32] (a, CL-D, )</w:t>
+      </w:r>
+    </w:p>
+    <w:p>
+      <w:r>
+        <w:t>[33] (*, [31], [32])</w:t>
+      </w:r>
+    </w:p>
+    <w:p>
+      <w:r>
+        <w:t>[34]</w:t>
+      </w:r>
+      <w:r>
+        <w:t xml:space="preserve"> (+, [30], [33])</w:t>
+      </w:r>
+    </w:p>
+    <w:p>
+      <w:r>
+        <w:t xml:space="preserve">[35] (=, w, [34]) </w:t>
+      </w:r>
+    </w:p>
+    <w:p/>
+    <w:p/>
     <w:p>
       <w:pPr>
         <w:spacing w:after="0" w:line="259" w:lineRule="auto"/>
@@ -2593,9 +2727,9 @@
       </w:r>
     </w:p>
     <w:sectPr>
-      <w:headerReference w:type="even" r:id="rId10"/>
-      <w:headerReference w:type="default" r:id="rId11"/>
-      <w:headerReference w:type="first" r:id="rId12"/>
+      <w:headerReference w:type="even" r:id="rId11"/>
+      <w:headerReference w:type="default" r:id="rId12"/>
+      <w:headerReference w:type="first" r:id="rId13"/>
       <w:pgSz w:w="11908" w:h="16836"/>
       <w:pgMar w:top="1440" w:right="942" w:bottom="1440" w:left="612" w:header="708" w:footer="720" w:gutter="0"/>
       <w:cols w:space="720"/>
@@ -2701,23 +2835,7 @@
               <w:rFonts w:ascii="Cambria" w:eastAsia="Cambria" w:hAnsi="Cambria" w:cs="Cambria"/>
               <w:sz w:val="20"/>
             </w:rPr>
-            <w:t>APELLIDO: …………</w:t>
-          </w:r>
-          <w:proofErr w:type="gramStart"/>
-          <w:r>
-            <w:rPr>
-              <w:rFonts w:ascii="Cambria" w:eastAsia="Cambria" w:hAnsi="Cambria" w:cs="Cambria"/>
-              <w:sz w:val="20"/>
-            </w:rPr>
-            <w:t>…….</w:t>
-          </w:r>
-          <w:proofErr w:type="gramEnd"/>
-          <w:r>
-            <w:rPr>
-              <w:rFonts w:ascii="Cambria" w:eastAsia="Cambria" w:hAnsi="Cambria" w:cs="Cambria"/>
-              <w:sz w:val="20"/>
-            </w:rPr>
-            <w:t xml:space="preserve">………………………………………………………………………………………………………….……………... </w:t>
+            <w:t xml:space="preserve">APELLIDO: ……………….………………………………………………………………………………………………………….……………... </w:t>
           </w:r>
         </w:p>
         <w:p>
@@ -2914,23 +3032,21 @@
               <w:rFonts w:ascii="Cambria" w:eastAsia="Cambria" w:hAnsi="Cambria" w:cs="Cambria"/>
               <w:sz w:val="20"/>
             </w:rPr>
-            <w:t>APELLIDO: …………</w:t>
+            <w:t>AP</w:t>
           </w:r>
-          <w:proofErr w:type="gramStart"/>
           <w:r>
             <w:rPr>
               <w:rFonts w:ascii="Cambria" w:eastAsia="Cambria" w:hAnsi="Cambria" w:cs="Cambria"/>
               <w:sz w:val="20"/>
             </w:rPr>
-            <w:t>…….</w:t>
+            <w:t>ELLIDO: Santillan</w:t>
           </w:r>
-          <w:proofErr w:type="gramEnd"/>
           <w:r>
             <w:rPr>
               <w:rFonts w:ascii="Cambria" w:eastAsia="Cambria" w:hAnsi="Cambria" w:cs="Cambria"/>
               <w:sz w:val="20"/>
             </w:rPr>
-            <w:t xml:space="preserve">………………………………………………………………………………………………………….……………... </w:t>
+            <w:t xml:space="preserve"> </w:t>
           </w:r>
         </w:p>
         <w:p>
@@ -2944,7 +3060,35 @@
               <w:rFonts w:ascii="Cambria" w:eastAsia="Cambria" w:hAnsi="Cambria" w:cs="Cambria"/>
               <w:sz w:val="20"/>
             </w:rPr>
-            <w:t xml:space="preserve">NOMBRE: ………………………………………………………………………DNI……………………………………………………………… </w:t>
+            <w:t xml:space="preserve">NOMBRE: </w:t>
+          </w:r>
+          <w:r>
+            <w:rPr>
+              <w:rFonts w:ascii="Cambria" w:eastAsia="Cambria" w:hAnsi="Cambria" w:cs="Cambria"/>
+              <w:sz w:val="20"/>
+            </w:rPr>
+            <w:t xml:space="preserve">Facundo </w:t>
+          </w:r>
+          <w:r>
+            <w:rPr>
+              <w:rFonts w:ascii="Cambria" w:eastAsia="Cambria" w:hAnsi="Cambria" w:cs="Cambria"/>
+              <w:sz w:val="20"/>
+            </w:rPr>
+            <w:t>DNI</w:t>
+          </w:r>
+          <w:r>
+            <w:rPr>
+              <w:rFonts w:ascii="Cambria" w:eastAsia="Cambria" w:hAnsi="Cambria" w:cs="Cambria"/>
+              <w:sz w:val="20"/>
+            </w:rPr>
+            <w:t xml:space="preserve"> 39771280</w:t>
+          </w:r>
+          <w:r>
+            <w:rPr>
+              <w:rFonts w:ascii="Cambria" w:eastAsia="Cambria" w:hAnsi="Cambria" w:cs="Cambria"/>
+              <w:sz w:val="20"/>
+            </w:rPr>
+            <w:t xml:space="preserve"> </w:t>
           </w:r>
         </w:p>
         <w:p>
@@ -2989,7 +3133,16 @@
               <w:color w:val="4F81BD"/>
               <w:sz w:val="18"/>
             </w:rPr>
-            <w:t xml:space="preserve">25/11/2020 </w:t>
+            <w:t>1/12</w:t>
+          </w:r>
+          <w:r>
+            <w:rPr>
+              <w:rFonts w:ascii="Cambria" w:eastAsia="Cambria" w:hAnsi="Cambria" w:cs="Cambria"/>
+              <w:b/>
+              <w:color w:val="4F81BD"/>
+              <w:sz w:val="18"/>
+            </w:rPr>
+            <w:t xml:space="preserve">/2020 </w:t>
           </w:r>
         </w:p>
         <w:p>
@@ -3127,23 +3280,7 @@
               <w:rFonts w:ascii="Cambria" w:eastAsia="Cambria" w:hAnsi="Cambria" w:cs="Cambria"/>
               <w:sz w:val="20"/>
             </w:rPr>
-            <w:t>APELLIDO: …………</w:t>
-          </w:r>
-          <w:proofErr w:type="gramStart"/>
-          <w:r>
-            <w:rPr>
-              <w:rFonts w:ascii="Cambria" w:eastAsia="Cambria" w:hAnsi="Cambria" w:cs="Cambria"/>
-              <w:sz w:val="20"/>
-            </w:rPr>
-            <w:t>…….</w:t>
-          </w:r>
-          <w:proofErr w:type="gramEnd"/>
-          <w:r>
-            <w:rPr>
-              <w:rFonts w:ascii="Cambria" w:eastAsia="Cambria" w:hAnsi="Cambria" w:cs="Cambria"/>
-              <w:sz w:val="20"/>
-            </w:rPr>
-            <w:t xml:space="preserve">………………………………………………………………………………………………………….……………... </w:t>
+            <w:t xml:space="preserve">APELLIDO: ……………….………………………………………………………………………………………………………….……………... </w:t>
           </w:r>
         </w:p>
         <w:p>
@@ -3651,23 +3788,7 @@
         <w:rFonts w:ascii="Cambria" w:eastAsia="Cambria" w:hAnsi="Cambria" w:cs="Cambria"/>
         <w:sz w:val="20"/>
       </w:rPr>
-      <w:t>APELLIDO: …………</w:t>
-    </w:r>
-    <w:proofErr w:type="gramStart"/>
-    <w:r>
-      <w:rPr>
-        <w:rFonts w:ascii="Cambria" w:eastAsia="Cambria" w:hAnsi="Cambria" w:cs="Cambria"/>
-        <w:sz w:val="20"/>
-      </w:rPr>
-      <w:t>…….</w:t>
-    </w:r>
-    <w:proofErr w:type="gramEnd"/>
-    <w:r>
-      <w:rPr>
-        <w:rFonts w:ascii="Cambria" w:eastAsia="Cambria" w:hAnsi="Cambria" w:cs="Cambria"/>
-        <w:sz w:val="20"/>
-      </w:rPr>
-      <w:t xml:space="preserve">………………………………………………………………………………………………………….……………... </w:t>
+      <w:t xml:space="preserve">APELLIDO: ……………….………………………………………………………………………………………………………….……………... </w:t>
     </w:r>
   </w:p>
   <w:p>
@@ -4534,23 +4655,7 @@
         <w:rFonts w:ascii="Cambria" w:eastAsia="Cambria" w:hAnsi="Cambria" w:cs="Cambria"/>
         <w:sz w:val="20"/>
       </w:rPr>
-      <w:t>APELLIDO: …………</w:t>
-    </w:r>
-    <w:proofErr w:type="gramStart"/>
-    <w:r>
-      <w:rPr>
-        <w:rFonts w:ascii="Cambria" w:eastAsia="Cambria" w:hAnsi="Cambria" w:cs="Cambria"/>
-        <w:sz w:val="20"/>
-      </w:rPr>
-      <w:t>…….</w:t>
-    </w:r>
-    <w:proofErr w:type="gramEnd"/>
-    <w:r>
-      <w:rPr>
-        <w:rFonts w:ascii="Cambria" w:eastAsia="Cambria" w:hAnsi="Cambria" w:cs="Cambria"/>
-        <w:sz w:val="20"/>
-      </w:rPr>
-      <w:t xml:space="preserve">………………………………………………………………………………………………………….……………... </w:t>
+      <w:t xml:space="preserve">APELLIDO: ……………….………………………………………………………………………………………………………….……………... </w:t>
     </w:r>
   </w:p>
   <w:p>
@@ -5417,23 +5522,7 @@
         <w:rFonts w:ascii="Cambria" w:eastAsia="Cambria" w:hAnsi="Cambria" w:cs="Cambria"/>
         <w:sz w:val="20"/>
       </w:rPr>
-      <w:t>APELLIDO: …………</w:t>
-    </w:r>
-    <w:proofErr w:type="gramStart"/>
-    <w:r>
-      <w:rPr>
-        <w:rFonts w:ascii="Cambria" w:eastAsia="Cambria" w:hAnsi="Cambria" w:cs="Cambria"/>
-        <w:sz w:val="20"/>
-      </w:rPr>
-      <w:t>…….</w:t>
-    </w:r>
-    <w:proofErr w:type="gramEnd"/>
-    <w:r>
-      <w:rPr>
-        <w:rFonts w:ascii="Cambria" w:eastAsia="Cambria" w:hAnsi="Cambria" w:cs="Cambria"/>
-        <w:sz w:val="20"/>
-      </w:rPr>
-      <w:t xml:space="preserve">………………………………………………………………………………………………………….……………... </w:t>
+      <w:t xml:space="preserve">APELLIDO: ……………….………………………………………………………………………………………………………….……………... </w:t>
     </w:r>
   </w:p>
   <w:p>
@@ -7105,6 +7194,51 @@
       </w:tblCellMar>
     </w:tblPr>
   </w:style>
+  <w:style w:type="paragraph" w:styleId="Piedepgina">
+    <w:name w:val="footer"/>
+    <w:basedOn w:val="Normal"/>
+    <w:link w:val="PiedepginaCar"/>
+    <w:uiPriority w:val="99"/>
+    <w:unhideWhenUsed/>
+    <w:rsid w:val="00AD2A35"/>
+    <w:pPr>
+      <w:tabs>
+        <w:tab w:val="center" w:pos="4252"/>
+        <w:tab w:val="right" w:pos="8504"/>
+      </w:tabs>
+      <w:spacing w:after="0" w:line="240" w:lineRule="auto"/>
+    </w:pPr>
+  </w:style>
+  <w:style w:type="character" w:customStyle="1" w:styleId="PiedepginaCar">
+    <w:name w:val="Pie de página Car"/>
+    <w:basedOn w:val="Fuentedeprrafopredeter"/>
+    <w:link w:val="Piedepgina"/>
+    <w:uiPriority w:val="99"/>
+    <w:rsid w:val="00AD2A35"/>
+    <w:rPr>
+      <w:rFonts w:ascii="Calibri" w:eastAsia="Calibri" w:hAnsi="Calibri" w:cs="Calibri"/>
+      <w:color w:val="000000"/>
+    </w:rPr>
+  </w:style>
+  <w:style w:type="table" w:styleId="Tablaconcuadrcula">
+    <w:name w:val="Table Grid"/>
+    <w:basedOn w:val="Tablanormal"/>
+    <w:uiPriority w:val="39"/>
+    <w:rsid w:val="005B1FC8"/>
+    <w:pPr>
+      <w:spacing w:after="0" w:line="240" w:lineRule="auto"/>
+    </w:pPr>
+    <w:tblPr>
+      <w:tblBorders>
+        <w:top w:val="single" w:sz="4" w:space="0" w:color="auto"/>
+        <w:left w:val="single" w:sz="4" w:space="0" w:color="auto"/>
+        <w:bottom w:val="single" w:sz="4" w:space="0" w:color="auto"/>
+        <w:right w:val="single" w:sz="4" w:space="0" w:color="auto"/>
+        <w:insideH w:val="single" w:sz="4" w:space="0" w:color="auto"/>
+        <w:insideV w:val="single" w:sz="4" w:space="0" w:color="auto"/>
+      </w:tblBorders>
+    </w:tblPr>
+  </w:style>
 </w:styles>
 </file>
 
@@ -7367,4 +7501,16 @@
     </a:ext>
   </a:extLst>
 </a:theme>
+</file>
+
+<file path=customXml/item1.xml><?xml version="1.0" encoding="utf-8"?>
+<b:Sources xmlns:b="http://schemas.openxmlformats.org/officeDocument/2006/bibliography" xmlns="http://schemas.openxmlformats.org/officeDocument/2006/bibliography" SelectedStyle="\APASixthEditionOfficeOnline.xsl" StyleName="APA" Version="6"/>
+</file>
+
+<file path=customXml/itemProps1.xml><?xml version="1.0" encoding="utf-8"?>
+<ds:datastoreItem xmlns:ds="http://schemas.openxmlformats.org/officeDocument/2006/customXml" ds:itemID="{37C5E58C-03D6-4203-BAAB-A4A1AB65FD6B}">
+  <ds:schemaRefs>
+    <ds:schemaRef ds:uri="http://schemas.openxmlformats.org/officeDocument/2006/bibliography"/>
+  </ds:schemaRefs>
+</ds:datastoreItem>
 </file>
</xml_diff>